<commit_message>
Updated the report and added the plotting code back in to produce a plot for the report
</commit_message>
<xml_diff>
--- a/projects/smartcab/Report.docx
+++ b/projects/smartcab/Report.docx
@@ -430,7 +430,19 @@
     </w:p>
     <w:p>
       <w:r>
-        <w:t>The total number of states is calculated by multiplying the number of possibilities for each variable together. Therefore the total number is 54 states (Waypoint[3] * Light[2] * Oncoming[3] * Left[3]).</w:t>
+        <w:t>The total number of states is calculated by multiplying the number of possibilities for each variable together.</w:t>
+      </w:r>
+      <w:r>
+        <w:t xml:space="preserve"> Therefore the total number is 96</w:t>
+      </w:r>
+      <w:r>
+        <w:t xml:space="preserve"> states (Way</w:t>
+      </w:r>
+      <w:r>
+        <w:t>point[3] * Light[2] * Oncoming[4] * Left[4</w:t>
+      </w:r>
+      <w:r>
+        <w:t>]).</w:t>
       </w:r>
     </w:p>
     <w:p>
@@ -571,13 +583,533 @@
     <w:p>
       <w:pPr>
         <w:pStyle w:val="Heading2"/>
-      </w:pPr>
-      <w:r>
+        <w:spacing w:before="0"/>
+      </w:pPr>
+      <w:r>
+        <w:lastRenderedPageBreak/>
         <w:t>Run 1</w:t>
       </w:r>
     </w:p>
     <w:p>
       <w:pPr>
+        <w:pStyle w:val="Heading2"/>
+        <w:spacing w:before="0"/>
+        <w:rPr>
+          <w:rFonts w:asciiTheme="minorHAnsi" w:eastAsiaTheme="minorHAnsi" w:hAnsiTheme="minorHAnsi" w:cstheme="minorBidi"/>
+          <w:b w:val="0"/>
+          <w:bCs w:val="0"/>
+          <w:color w:val="auto"/>
+          <w:sz w:val="22"/>
+          <w:szCs w:val="22"/>
+        </w:rPr>
+      </w:pPr>
+      <w:r>
+        <w:rPr>
+          <w:rFonts w:asciiTheme="minorHAnsi" w:eastAsiaTheme="minorHAnsi" w:hAnsiTheme="minorHAnsi" w:cstheme="minorBidi"/>
+          <w:b w:val="0"/>
+          <w:bCs w:val="0"/>
+          <w:color w:val="auto"/>
+          <w:sz w:val="22"/>
+          <w:szCs w:val="22"/>
+        </w:rPr>
+        <w:t>Maximum number of successes: 99.0</w:t>
+      </w:r>
+    </w:p>
+    <w:p>
+      <w:pPr>
+        <w:pStyle w:val="Heading2"/>
+        <w:spacing w:before="0"/>
+        <w:rPr>
+          <w:rFonts w:asciiTheme="minorHAnsi" w:eastAsiaTheme="minorHAnsi" w:hAnsiTheme="minorHAnsi" w:cstheme="minorBidi"/>
+          <w:b w:val="0"/>
+          <w:bCs w:val="0"/>
+          <w:color w:val="auto"/>
+          <w:sz w:val="22"/>
+          <w:szCs w:val="22"/>
+        </w:rPr>
+      </w:pPr>
+      <w:r>
+        <w:rPr>
+          <w:rFonts w:asciiTheme="minorHAnsi" w:eastAsiaTheme="minorHAnsi" w:hAnsiTheme="minorHAnsi" w:cstheme="minorBidi"/>
+          <w:b w:val="0"/>
+          <w:bCs w:val="0"/>
+          <w:color w:val="auto"/>
+          <w:sz w:val="22"/>
+          <w:szCs w:val="22"/>
+        </w:rPr>
+        <w:t>Learning rate: [0.05, 0.5, 0.9, 0.95, 1]</w:t>
+      </w:r>
+    </w:p>
+    <w:p>
+      <w:pPr>
+        <w:pStyle w:val="Heading2"/>
+        <w:spacing w:before="0"/>
+        <w:rPr>
+          <w:rFonts w:asciiTheme="minorHAnsi" w:eastAsiaTheme="minorHAnsi" w:hAnsiTheme="minorHAnsi" w:cstheme="minorBidi"/>
+          <w:b w:val="0"/>
+          <w:bCs w:val="0"/>
+          <w:color w:val="auto"/>
+          <w:sz w:val="22"/>
+          <w:szCs w:val="22"/>
+        </w:rPr>
+      </w:pPr>
+      <w:r>
+        <w:rPr>
+          <w:rFonts w:asciiTheme="minorHAnsi" w:eastAsiaTheme="minorHAnsi" w:hAnsiTheme="minorHAnsi" w:cstheme="minorBidi"/>
+          <w:b w:val="0"/>
+          <w:bCs w:val="0"/>
+          <w:color w:val="auto"/>
+          <w:sz w:val="22"/>
+          <w:szCs w:val="22"/>
+        </w:rPr>
+        <w:t>Discount factor: [0.95, 0.5, 0, 0, 0]</w:t>
+      </w:r>
+    </w:p>
+    <w:p>
+      <w:pPr>
+        <w:pStyle w:val="Heading2"/>
+        <w:spacing w:before="0"/>
+        <w:rPr>
+          <w:rFonts w:asciiTheme="minorHAnsi" w:eastAsiaTheme="minorHAnsi" w:hAnsiTheme="minorHAnsi" w:cstheme="minorBidi"/>
+          <w:b w:val="0"/>
+          <w:bCs w:val="0"/>
+          <w:color w:val="auto"/>
+          <w:sz w:val="22"/>
+          <w:szCs w:val="22"/>
+        </w:rPr>
+      </w:pPr>
+      <w:r>
+        <w:rPr>
+          <w:rFonts w:asciiTheme="minorHAnsi" w:eastAsiaTheme="minorHAnsi" w:hAnsiTheme="minorHAnsi" w:cstheme="minorBidi"/>
+          <w:b w:val="0"/>
+          <w:bCs w:val="0"/>
+          <w:color w:val="auto"/>
+          <w:sz w:val="22"/>
+          <w:szCs w:val="22"/>
+        </w:rPr>
+        <w:t>Exploration rate: [0.05, 0.05, 0, 0.05, 0]</w:t>
+      </w:r>
+    </w:p>
+    <w:p>
+      <w:pPr>
+        <w:pStyle w:val="Heading2"/>
+        <w:spacing w:before="0"/>
+        <w:rPr>
+          <w:rFonts w:asciiTheme="minorHAnsi" w:eastAsiaTheme="minorHAnsi" w:hAnsiTheme="minorHAnsi" w:cstheme="minorBidi"/>
+          <w:b w:val="0"/>
+          <w:bCs w:val="0"/>
+          <w:color w:val="auto"/>
+          <w:sz w:val="22"/>
+          <w:szCs w:val="22"/>
+        </w:rPr>
+      </w:pPr>
+      <w:r>
+        <w:rPr>
+          <w:rFonts w:asciiTheme="minorHAnsi" w:eastAsiaTheme="minorHAnsi" w:hAnsiTheme="minorHAnsi" w:cstheme="minorBidi"/>
+          <w:b w:val="0"/>
+          <w:bCs w:val="0"/>
+          <w:color w:val="auto"/>
+          <w:sz w:val="22"/>
+          <w:szCs w:val="22"/>
+        </w:rPr>
+        <w:t>Initial Q: [0, 0, 13, 13, 13]</w:t>
+      </w:r>
+    </w:p>
+    <w:p>
+      <w:pPr>
+        <w:pStyle w:val="Heading2"/>
+        <w:spacing w:before="0"/>
+        <w:rPr>
+          <w:rFonts w:asciiTheme="minorHAnsi" w:eastAsiaTheme="minorHAnsi" w:hAnsiTheme="minorHAnsi" w:cstheme="minorBidi"/>
+          <w:b w:val="0"/>
+          <w:bCs w:val="0"/>
+          <w:color w:val="auto"/>
+          <w:sz w:val="22"/>
+          <w:szCs w:val="22"/>
+        </w:rPr>
+      </w:pPr>
+      <w:r>
+        <w:rPr>
+          <w:rFonts w:asciiTheme="minorHAnsi" w:eastAsiaTheme="minorHAnsi" w:hAnsiTheme="minorHAnsi" w:cstheme="minorBidi"/>
+          <w:b w:val="0"/>
+          <w:bCs w:val="0"/>
+          <w:color w:val="auto"/>
+          <w:sz w:val="22"/>
+          <w:szCs w:val="22"/>
+        </w:rPr>
+        <w:t>Maximum average reward: 30.8282828283</w:t>
+      </w:r>
+    </w:p>
+    <w:p>
+      <w:pPr>
+        <w:pStyle w:val="Heading2"/>
+        <w:spacing w:before="0"/>
+        <w:rPr>
+          <w:rFonts w:asciiTheme="minorHAnsi" w:eastAsiaTheme="minorHAnsi" w:hAnsiTheme="minorHAnsi" w:cstheme="minorBidi"/>
+          <w:b w:val="0"/>
+          <w:bCs w:val="0"/>
+          <w:color w:val="auto"/>
+          <w:sz w:val="22"/>
+          <w:szCs w:val="22"/>
+        </w:rPr>
+      </w:pPr>
+      <w:r>
+        <w:rPr>
+          <w:rFonts w:asciiTheme="minorHAnsi" w:eastAsiaTheme="minorHAnsi" w:hAnsiTheme="minorHAnsi" w:cstheme="minorBidi"/>
+          <w:b w:val="0"/>
+          <w:bCs w:val="0"/>
+          <w:color w:val="auto"/>
+          <w:sz w:val="22"/>
+          <w:szCs w:val="22"/>
+        </w:rPr>
+        <w:t>Learning rate: [1]</w:t>
+      </w:r>
+    </w:p>
+    <w:p>
+      <w:pPr>
+        <w:pStyle w:val="Heading2"/>
+        <w:spacing w:before="0"/>
+        <w:rPr>
+          <w:rFonts w:asciiTheme="minorHAnsi" w:eastAsiaTheme="minorHAnsi" w:hAnsiTheme="minorHAnsi" w:cstheme="minorBidi"/>
+          <w:b w:val="0"/>
+          <w:bCs w:val="0"/>
+          <w:color w:val="auto"/>
+          <w:sz w:val="22"/>
+          <w:szCs w:val="22"/>
+        </w:rPr>
+      </w:pPr>
+      <w:r>
+        <w:rPr>
+          <w:rFonts w:asciiTheme="minorHAnsi" w:eastAsiaTheme="minorHAnsi" w:hAnsiTheme="minorHAnsi" w:cstheme="minorBidi"/>
+          <w:b w:val="0"/>
+          <w:bCs w:val="0"/>
+          <w:color w:val="auto"/>
+          <w:sz w:val="22"/>
+          <w:szCs w:val="22"/>
+        </w:rPr>
+        <w:t>Discount factor: [0.95]</w:t>
+      </w:r>
+    </w:p>
+    <w:p>
+      <w:pPr>
+        <w:pStyle w:val="Heading2"/>
+        <w:spacing w:before="0"/>
+        <w:rPr>
+          <w:rFonts w:asciiTheme="minorHAnsi" w:eastAsiaTheme="minorHAnsi" w:hAnsiTheme="minorHAnsi" w:cstheme="minorBidi"/>
+          <w:b w:val="0"/>
+          <w:bCs w:val="0"/>
+          <w:color w:val="auto"/>
+          <w:sz w:val="22"/>
+          <w:szCs w:val="22"/>
+        </w:rPr>
+      </w:pPr>
+      <w:r>
+        <w:rPr>
+          <w:rFonts w:asciiTheme="minorHAnsi" w:eastAsiaTheme="minorHAnsi" w:hAnsiTheme="minorHAnsi" w:cstheme="minorBidi"/>
+          <w:b w:val="0"/>
+          <w:bCs w:val="0"/>
+          <w:color w:val="auto"/>
+          <w:sz w:val="22"/>
+          <w:szCs w:val="22"/>
+        </w:rPr>
+        <w:t>Exploration rate: [0]</w:t>
+      </w:r>
+    </w:p>
+    <w:p>
+      <w:pPr>
+        <w:pStyle w:val="Heading2"/>
+        <w:spacing w:before="0"/>
+        <w:rPr>
+          <w:rFonts w:asciiTheme="minorHAnsi" w:eastAsiaTheme="minorHAnsi" w:hAnsiTheme="minorHAnsi" w:cstheme="minorBidi"/>
+          <w:b w:val="0"/>
+          <w:bCs w:val="0"/>
+          <w:color w:val="auto"/>
+          <w:sz w:val="22"/>
+          <w:szCs w:val="22"/>
+        </w:rPr>
+      </w:pPr>
+      <w:r>
+        <w:rPr>
+          <w:rFonts w:asciiTheme="minorHAnsi" w:eastAsiaTheme="minorHAnsi" w:hAnsiTheme="minorHAnsi" w:cstheme="minorBidi"/>
+          <w:b w:val="0"/>
+          <w:bCs w:val="0"/>
+          <w:color w:val="auto"/>
+          <w:sz w:val="22"/>
+          <w:szCs w:val="22"/>
+        </w:rPr>
+        <w:t>Initial Q: [13]</w:t>
+      </w:r>
+    </w:p>
+    <w:p>
+      <w:pPr>
+        <w:pStyle w:val="Heading2"/>
+        <w:spacing w:before="0"/>
+      </w:pPr>
+      <w:r>
+        <w:t>Run 2</w:t>
+      </w:r>
+    </w:p>
+    <w:p>
+      <w:pPr>
+        <w:pStyle w:val="Heading2"/>
+        <w:spacing w:before="0"/>
+        <w:rPr>
+          <w:rFonts w:asciiTheme="minorHAnsi" w:eastAsiaTheme="minorHAnsi" w:hAnsiTheme="minorHAnsi" w:cstheme="minorBidi"/>
+          <w:b w:val="0"/>
+          <w:bCs w:val="0"/>
+          <w:color w:val="auto"/>
+          <w:sz w:val="22"/>
+          <w:szCs w:val="22"/>
+        </w:rPr>
+      </w:pPr>
+      <w:r>
+        <w:rPr>
+          <w:rFonts w:asciiTheme="minorHAnsi" w:eastAsiaTheme="minorHAnsi" w:hAnsiTheme="minorHAnsi" w:cstheme="minorBidi"/>
+          <w:b w:val="0"/>
+          <w:bCs w:val="0"/>
+          <w:color w:val="auto"/>
+          <w:sz w:val="22"/>
+          <w:szCs w:val="22"/>
+        </w:rPr>
+        <w:t>Maximum number of successes: 99.0</w:t>
+      </w:r>
+    </w:p>
+    <w:p>
+      <w:pPr>
+        <w:pStyle w:val="Heading2"/>
+        <w:spacing w:before="0"/>
+        <w:rPr>
+          <w:rFonts w:asciiTheme="minorHAnsi" w:eastAsiaTheme="minorHAnsi" w:hAnsiTheme="minorHAnsi" w:cstheme="minorBidi"/>
+          <w:b w:val="0"/>
+          <w:bCs w:val="0"/>
+          <w:color w:val="auto"/>
+          <w:sz w:val="22"/>
+          <w:szCs w:val="22"/>
+        </w:rPr>
+      </w:pPr>
+      <w:r>
+        <w:rPr>
+          <w:rFonts w:asciiTheme="minorHAnsi" w:eastAsiaTheme="minorHAnsi" w:hAnsiTheme="minorHAnsi" w:cstheme="minorBidi"/>
+          <w:b w:val="0"/>
+          <w:bCs w:val="0"/>
+          <w:color w:val="auto"/>
+          <w:sz w:val="22"/>
+          <w:szCs w:val="22"/>
+        </w:rPr>
+        <w:t>Learning rate: [0.5, 0.95]</w:t>
+      </w:r>
+    </w:p>
+    <w:p>
+      <w:pPr>
+        <w:pStyle w:val="Heading2"/>
+        <w:spacing w:before="0"/>
+        <w:rPr>
+          <w:rFonts w:asciiTheme="minorHAnsi" w:eastAsiaTheme="minorHAnsi" w:hAnsiTheme="minorHAnsi" w:cstheme="minorBidi"/>
+          <w:b w:val="0"/>
+          <w:bCs w:val="0"/>
+          <w:color w:val="auto"/>
+          <w:sz w:val="22"/>
+          <w:szCs w:val="22"/>
+        </w:rPr>
+      </w:pPr>
+      <w:r>
+        <w:rPr>
+          <w:rFonts w:asciiTheme="minorHAnsi" w:eastAsiaTheme="minorHAnsi" w:hAnsiTheme="minorHAnsi" w:cstheme="minorBidi"/>
+          <w:b w:val="0"/>
+          <w:bCs w:val="0"/>
+          <w:color w:val="auto"/>
+          <w:sz w:val="22"/>
+          <w:szCs w:val="22"/>
+        </w:rPr>
+        <w:t>Discount factor: [0.1, 0.1]</w:t>
+      </w:r>
+    </w:p>
+    <w:p>
+      <w:pPr>
+        <w:pStyle w:val="Heading2"/>
+        <w:spacing w:before="0"/>
+        <w:rPr>
+          <w:rFonts w:asciiTheme="minorHAnsi" w:eastAsiaTheme="minorHAnsi" w:hAnsiTheme="minorHAnsi" w:cstheme="minorBidi"/>
+          <w:b w:val="0"/>
+          <w:bCs w:val="0"/>
+          <w:color w:val="auto"/>
+          <w:sz w:val="22"/>
+          <w:szCs w:val="22"/>
+        </w:rPr>
+      </w:pPr>
+      <w:r>
+        <w:rPr>
+          <w:rFonts w:asciiTheme="minorHAnsi" w:eastAsiaTheme="minorHAnsi" w:hAnsiTheme="minorHAnsi" w:cstheme="minorBidi"/>
+          <w:b w:val="0"/>
+          <w:bCs w:val="0"/>
+          <w:color w:val="auto"/>
+          <w:sz w:val="22"/>
+          <w:szCs w:val="22"/>
+        </w:rPr>
+        <w:t>Exploration rate: [0, 0.05]</w:t>
+      </w:r>
+    </w:p>
+    <w:p>
+      <w:pPr>
+        <w:pStyle w:val="Heading2"/>
+        <w:spacing w:before="0"/>
+        <w:rPr>
+          <w:rFonts w:asciiTheme="minorHAnsi" w:eastAsiaTheme="minorHAnsi" w:hAnsiTheme="minorHAnsi" w:cstheme="minorBidi"/>
+          <w:b w:val="0"/>
+          <w:bCs w:val="0"/>
+          <w:color w:val="auto"/>
+          <w:sz w:val="22"/>
+          <w:szCs w:val="22"/>
+        </w:rPr>
+      </w:pPr>
+      <w:r>
+        <w:rPr>
+          <w:rFonts w:asciiTheme="minorHAnsi" w:eastAsiaTheme="minorHAnsi" w:hAnsiTheme="minorHAnsi" w:cstheme="minorBidi"/>
+          <w:b w:val="0"/>
+          <w:bCs w:val="0"/>
+          <w:color w:val="auto"/>
+          <w:sz w:val="22"/>
+          <w:szCs w:val="22"/>
+        </w:rPr>
+        <w:t>Initial Q: [13, 0]</w:t>
+      </w:r>
+    </w:p>
+    <w:p>
+      <w:pPr>
+        <w:pStyle w:val="Heading2"/>
+        <w:spacing w:before="0"/>
+        <w:rPr>
+          <w:rFonts w:asciiTheme="minorHAnsi" w:eastAsiaTheme="minorHAnsi" w:hAnsiTheme="minorHAnsi" w:cstheme="minorBidi"/>
+          <w:b w:val="0"/>
+          <w:bCs w:val="0"/>
+          <w:color w:val="auto"/>
+          <w:sz w:val="22"/>
+          <w:szCs w:val="22"/>
+        </w:rPr>
+      </w:pPr>
+      <w:r>
+        <w:rPr>
+          <w:rFonts w:asciiTheme="minorHAnsi" w:eastAsiaTheme="minorHAnsi" w:hAnsiTheme="minorHAnsi" w:cstheme="minorBidi"/>
+          <w:b w:val="0"/>
+          <w:bCs w:val="0"/>
+          <w:color w:val="auto"/>
+          <w:sz w:val="22"/>
+          <w:szCs w:val="22"/>
+        </w:rPr>
+        <w:t>Maximum average reward: 29.7474747475</w:t>
+      </w:r>
+    </w:p>
+    <w:p>
+      <w:pPr>
+        <w:pStyle w:val="Heading2"/>
+        <w:spacing w:before="0"/>
+        <w:rPr>
+          <w:rFonts w:asciiTheme="minorHAnsi" w:eastAsiaTheme="minorHAnsi" w:hAnsiTheme="minorHAnsi" w:cstheme="minorBidi"/>
+          <w:b w:val="0"/>
+          <w:bCs w:val="0"/>
+          <w:color w:val="auto"/>
+          <w:sz w:val="22"/>
+          <w:szCs w:val="22"/>
+        </w:rPr>
+      </w:pPr>
+      <w:r>
+        <w:rPr>
+          <w:rFonts w:asciiTheme="minorHAnsi" w:eastAsiaTheme="minorHAnsi" w:hAnsiTheme="minorHAnsi" w:cstheme="minorBidi"/>
+          <w:b w:val="0"/>
+          <w:bCs w:val="0"/>
+          <w:color w:val="auto"/>
+          <w:sz w:val="22"/>
+          <w:szCs w:val="22"/>
+        </w:rPr>
+        <w:t>Learning rate: [0.05]</w:t>
+      </w:r>
+    </w:p>
+    <w:p>
+      <w:pPr>
+        <w:pStyle w:val="Heading2"/>
+        <w:spacing w:before="0"/>
+        <w:rPr>
+          <w:rFonts w:asciiTheme="minorHAnsi" w:eastAsiaTheme="minorHAnsi" w:hAnsiTheme="minorHAnsi" w:cstheme="minorBidi"/>
+          <w:b w:val="0"/>
+          <w:bCs w:val="0"/>
+          <w:color w:val="auto"/>
+          <w:sz w:val="22"/>
+          <w:szCs w:val="22"/>
+        </w:rPr>
+      </w:pPr>
+      <w:r>
+        <w:rPr>
+          <w:rFonts w:asciiTheme="minorHAnsi" w:eastAsiaTheme="minorHAnsi" w:hAnsiTheme="minorHAnsi" w:cstheme="minorBidi"/>
+          <w:b w:val="0"/>
+          <w:bCs w:val="0"/>
+          <w:color w:val="auto"/>
+          <w:sz w:val="22"/>
+          <w:szCs w:val="22"/>
+        </w:rPr>
+        <w:t>Discount factor: [0.95]</w:t>
+      </w:r>
+    </w:p>
+    <w:p>
+      <w:pPr>
+        <w:pStyle w:val="Heading2"/>
+        <w:spacing w:before="0"/>
+        <w:rPr>
+          <w:rFonts w:asciiTheme="minorHAnsi" w:eastAsiaTheme="minorHAnsi" w:hAnsiTheme="minorHAnsi" w:cstheme="minorBidi"/>
+          <w:b w:val="0"/>
+          <w:bCs w:val="0"/>
+          <w:color w:val="auto"/>
+          <w:sz w:val="22"/>
+          <w:szCs w:val="22"/>
+        </w:rPr>
+      </w:pPr>
+      <w:r>
+        <w:rPr>
+          <w:rFonts w:asciiTheme="minorHAnsi" w:eastAsiaTheme="minorHAnsi" w:hAnsiTheme="minorHAnsi" w:cstheme="minorBidi"/>
+          <w:b w:val="0"/>
+          <w:bCs w:val="0"/>
+          <w:color w:val="auto"/>
+          <w:sz w:val="22"/>
+          <w:szCs w:val="22"/>
+        </w:rPr>
+        <w:t>Exploration rate: [0]</w:t>
+      </w:r>
+    </w:p>
+    <w:p>
+      <w:pPr>
+        <w:pStyle w:val="Heading2"/>
+        <w:spacing w:before="0"/>
+        <w:rPr>
+          <w:rFonts w:asciiTheme="minorHAnsi" w:eastAsiaTheme="minorHAnsi" w:hAnsiTheme="minorHAnsi" w:cstheme="minorBidi"/>
+          <w:b w:val="0"/>
+          <w:bCs w:val="0"/>
+          <w:color w:val="auto"/>
+          <w:sz w:val="22"/>
+          <w:szCs w:val="22"/>
+        </w:rPr>
+      </w:pPr>
+      <w:r>
+        <w:rPr>
+          <w:rFonts w:asciiTheme="minorHAnsi" w:eastAsiaTheme="minorHAnsi" w:hAnsiTheme="minorHAnsi" w:cstheme="minorBidi"/>
+          <w:b w:val="0"/>
+          <w:bCs w:val="0"/>
+          <w:color w:val="auto"/>
+          <w:sz w:val="22"/>
+          <w:szCs w:val="22"/>
+        </w:rPr>
+        <w:t>Initial Q: [13]</w:t>
+      </w:r>
+    </w:p>
+    <w:p>
+      <w:pPr>
+        <w:pStyle w:val="Heading2"/>
+        <w:spacing w:before="0"/>
+      </w:pPr>
+      <w:r>
+        <w:t>Run 3</w:t>
+      </w:r>
+    </w:p>
+    <w:p>
+      <w:pPr>
         <w:spacing w:after="0"/>
       </w:pPr>
       <w:r>
@@ -589,7 +1121,7 @@
         <w:spacing w:after="0"/>
       </w:pPr>
       <w:r>
-        <w:t>Learning rate: [0.5, 0.9, 0.95, 0.95, 1, 1, 1, 1]</w:t>
+        <w:t>Learning rate: [0.5, 0.95]</w:t>
       </w:r>
     </w:p>
     <w:p>
@@ -597,8 +1129,7 @@
         <w:spacing w:after="0"/>
       </w:pPr>
       <w:r>
-        <w:lastRenderedPageBreak/>
-        <w:t>Discount factor: [0.9, 0.95, 0, 0, 0.05, 0.05, 0.95, 1]</w:t>
+        <w:t>Discount factor: [0.95, 0.1]</w:t>
       </w:r>
     </w:p>
     <w:p>
@@ -606,7 +1137,7 @@
         <w:spacing w:after="0"/>
       </w:pPr>
       <w:r>
-        <w:t>Exploration rate: [0.1, 0, 0, 0.05, 0, 0.05, 0, 0.05]</w:t>
+        <w:t>Exploration rate: [0, 0]</w:t>
       </w:r>
     </w:p>
     <w:p>
@@ -614,7 +1145,7 @@
         <w:spacing w:after="0"/>
       </w:pPr>
       <w:r>
-        <w:t>Initial Q: [13, 13, 13, 13, 13, 0, 13, 13]</w:t>
+        <w:t>Initial Q: [13, 13]</w:t>
       </w:r>
     </w:p>
     <w:p>
@@ -622,7 +1153,7 @@
         <w:spacing w:after="0"/>
       </w:pPr>
       <w:r>
-        <w:t>Maximum average reward: 23.898989899</w:t>
+        <w:t>Maximum average reward: 28.5303030303</w:t>
       </w:r>
     </w:p>
     <w:p>
@@ -630,7 +1161,7 @@
         <w:spacing w:after="0"/>
       </w:pPr>
       <w:r>
-        <w:t>Learning rate: [1]</w:t>
+        <w:t>Learning rate: [0.05]</w:t>
       </w:r>
     </w:p>
     <w:p>
@@ -638,7 +1169,7 @@
         <w:spacing w:after="0"/>
       </w:pPr>
       <w:r>
-        <w:t>Discount factor: [0.9]</w:t>
+        <w:t>Discount factor: [0.95]</w:t>
       </w:r>
     </w:p>
     <w:p>
@@ -646,183 +1177,7 @@
         <w:spacing w:after="0"/>
       </w:pPr>
       <w:r>
-        <w:t>Exploration rate: [0.05]</w:t>
-      </w:r>
-    </w:p>
-    <w:p>
-      <w:pPr>
-        <w:spacing w:after="0"/>
-      </w:pPr>
-      <w:r>
-        <w:t>Initial Q: [13]</w:t>
-      </w:r>
-    </w:p>
-    <w:p>
-      <w:pPr>
-        <w:pStyle w:val="Heading2"/>
-      </w:pPr>
-      <w:r>
-        <w:t>Run 2</w:t>
-      </w:r>
-    </w:p>
-    <w:p>
-      <w:pPr>
-        <w:spacing w:after="0"/>
-      </w:pPr>
-      <w:r>
-        <w:t>Maximum number of successes: 99.0</w:t>
-      </w:r>
-    </w:p>
-    <w:p>
-      <w:pPr>
-        <w:spacing w:after="0"/>
-      </w:pPr>
-      <w:r>
-        <w:t>Learning rate: [0.05, 0.1, 0.1, 0.5, 0.5, 0.9, 0.95, 0.95, 1, 1, 1]</w:t>
-      </w:r>
-    </w:p>
-    <w:p>
-      <w:pPr>
-        <w:spacing w:after="0"/>
-      </w:pPr>
-      <w:r>
-        <w:t>Discount factor: [0.5, 1, 1, 0.95, 1, 0.1, 0.05, 1, 0, 0.05, 0.1]</w:t>
-      </w:r>
-    </w:p>
-    <w:p>
-      <w:pPr>
-        <w:spacing w:after="0"/>
-      </w:pPr>
-      <w:r>
-        <w:t>Exploration rate: [0.05, 0.05, 0.1, 0, 0.05, 0, 0.05, 0.05, 0.05, 0.05, 0]</w:t>
-      </w:r>
-    </w:p>
-    <w:p>
-      <w:pPr>
-        <w:spacing w:after="0"/>
-      </w:pPr>
-      <w:r>
-        <w:t>Initial Q: [0, 0, 13, 13, 13, 13, 13, 13, 13, 0, 13]</w:t>
-      </w:r>
-    </w:p>
-    <w:p>
-      <w:pPr>
-        <w:spacing w:after="0"/>
-      </w:pPr>
-      <w:r>
-        <w:t>Maximum average reward: 23.6818181818</w:t>
-      </w:r>
-    </w:p>
-    <w:p>
-      <w:pPr>
-        <w:spacing w:after="0"/>
-      </w:pPr>
-      <w:r>
-        <w:t>Learning rate: [0.1]</w:t>
-      </w:r>
-    </w:p>
-    <w:p>
-      <w:pPr>
-        <w:spacing w:after="0"/>
-      </w:pPr>
-      <w:r>
-        <w:t>Discount factor: [0.95]</w:t>
-      </w:r>
-    </w:p>
-    <w:p>
-      <w:pPr>
-        <w:spacing w:after="0"/>
-      </w:pPr>
-      <w:r>
-        <w:t>Exploration rate: [0]</w:t>
-      </w:r>
-    </w:p>
-    <w:p>
-      <w:pPr>
-        <w:spacing w:after="0"/>
-      </w:pPr>
-      <w:r>
-        <w:t>Initial Q: [13]</w:t>
-      </w:r>
-    </w:p>
-    <w:p>
-      <w:pPr>
-        <w:pStyle w:val="Heading2"/>
-      </w:pPr>
-      <w:r>
-        <w:t>Run 3</w:t>
-      </w:r>
-    </w:p>
-    <w:p>
-      <w:pPr>
-        <w:spacing w:after="0"/>
-      </w:pPr>
-      <w:r>
-        <w:t>Maximum number of successes: 99.0</w:t>
-      </w:r>
-    </w:p>
-    <w:p>
-      <w:pPr>
-        <w:spacing w:after="0"/>
-      </w:pPr>
-      <w:r>
-        <w:t>Learning rate: [0.05, 0.9, 0.95, 0.95, 1]</w:t>
-      </w:r>
-    </w:p>
-    <w:p>
-      <w:pPr>
-        <w:spacing w:after="0"/>
-      </w:pPr>
-      <w:r>
-        <w:t>Discount factor: [1, 0.05, 0.9, 1, 0.05]</w:t>
-      </w:r>
-    </w:p>
-    <w:p>
-      <w:pPr>
-        <w:spacing w:after="0"/>
-      </w:pPr>
-      <w:r>
-        <w:t>Exploration rate: [0.1, 0, 0, 0.1, 0.05]</w:t>
-      </w:r>
-    </w:p>
-    <w:p>
-      <w:pPr>
-        <w:spacing w:after="0"/>
-      </w:pPr>
-      <w:r>
-        <w:t>Initial Q: [13, 13, 13, 13, 13]</w:t>
-      </w:r>
-    </w:p>
-    <w:p>
-      <w:pPr>
-        <w:spacing w:after="0"/>
-      </w:pPr>
-      <w:r>
-        <w:t>Maximum average reward: 24.0101010101</w:t>
-      </w:r>
-    </w:p>
-    <w:p>
-      <w:pPr>
-        <w:spacing w:after="0"/>
-      </w:pPr>
-      <w:r>
-        <w:t>Learning rate: [0.1]</w:t>
-      </w:r>
-    </w:p>
-    <w:p>
-      <w:pPr>
-        <w:spacing w:after="0"/>
-      </w:pPr>
-      <w:r>
-        <w:t>Discount factor: [0.95]</w:t>
-      </w:r>
-    </w:p>
-    <w:p>
-      <w:pPr>
-        <w:spacing w:after="0"/>
-      </w:pPr>
-      <w:r>
-        <w:t>Exploration rate: [0.05]</w:t>
+        <w:t>Exploration rate: [0.1]</w:t>
       </w:r>
     </w:p>
     <w:p>
@@ -882,6 +1237,7 @@
         <w:spacing w:after="0"/>
       </w:pPr>
       <w:r>
+        <w:lastRenderedPageBreak/>
         <w:t>The discount factor tends to be high to achieve the maximum average reward but to achieve the most successes there is no trend; sometimes a high discount factor comes out on top and other times a low discount factor wins.</w:t>
       </w:r>
     </w:p>
@@ -894,8 +1250,19 @@
         </w:numPr>
       </w:pPr>
       <w:r>
-        <w:lastRenderedPageBreak/>
-        <w:t>The optimum learning rate also has no obvious pattern, sometimes a high rate is best and other times a low rate. There might be a small bias towards a higher rate but more samples would be needed to be sure.</w:t>
+        <w:t>T</w:t>
+      </w:r>
+      <w:r>
+        <w:t>he optimum learning rate</w:t>
+      </w:r>
+      <w:r>
+        <w:t xml:space="preserve"> tends to be high (&gt;0.5) to achieve the maximum number of successes but for the maximum </w:t>
+      </w:r>
+      <w:r>
+        <w:t xml:space="preserve">average </w:t>
+      </w:r>
+      <w:r>
+        <w:t>reward there is no obvious trend.</w:t>
       </w:r>
     </w:p>
     <w:p>
@@ -924,7 +1291,7 @@
         </w:numPr>
       </w:pPr>
       <w:r>
-        <w:t>Discount factor: 0.05</w:t>
+        <w:t>Discount factor: 0.1</w:t>
       </w:r>
     </w:p>
     <w:p>
@@ -953,7 +1320,19 @@
     </w:p>
     <w:p>
       <w:r>
-        <w:t>For a particular run the average reward was 22.56 with 98 successes out of 100 trials. The plot of the reward for each trial is shown below.</w:t>
+        <w:t xml:space="preserve">For a particular </w:t>
+      </w:r>
+      <w:r>
+        <w:t>run the average reward was 22.28</w:t>
+      </w:r>
+      <w:r>
+        <w:t xml:space="preserve"> with </w:t>
+      </w:r>
+      <w:r>
+        <w:t>97</w:t>
+      </w:r>
+      <w:r>
+        <w:t xml:space="preserve"> successes out of 100 trials. The plot of the reward for each trial is shown below.</w:t>
       </w:r>
     </w:p>
     <w:p>
@@ -964,9 +1343,9 @@
         </w:rPr>
         <w:drawing>
           <wp:inline distT="0" distB="0" distL="0" distR="0">
-            <wp:extent cx="4953000" cy="3438525"/>
+            <wp:extent cx="4953000" cy="3439795"/>
             <wp:effectExtent l="19050" t="0" r="0" b="0"/>
-            <wp:docPr id="2" name="Picture 1"/>
+            <wp:docPr id="4" name="Picture 4"/>
             <wp:cNvGraphicFramePr>
               <a:graphicFrameLocks xmlns:a="http://schemas.openxmlformats.org/drawingml/2006/main" noChangeAspect="1"/>
             </wp:cNvGraphicFramePr>
@@ -974,7 +1353,7 @@
               <a:graphicData uri="http://schemas.openxmlformats.org/drawingml/2006/picture">
                 <pic:pic xmlns:pic="http://schemas.openxmlformats.org/drawingml/2006/picture">
                   <pic:nvPicPr>
-                    <pic:cNvPr id="0" name="Picture 1"/>
+                    <pic:cNvPr id="0" name="Picture 4"/>
                     <pic:cNvPicPr>
                       <a:picLocks noChangeAspect="1" noChangeArrowheads="1"/>
                     </pic:cNvPicPr>
@@ -989,7 +1368,7 @@
                   <pic:spPr bwMode="auto">
                     <a:xfrm>
                       <a:off x="0" y="0"/>
-                      <a:ext cx="4953000" cy="3438525"/>
+                      <a:ext cx="4953000" cy="3439795"/>
                     </a:xfrm>
                     <a:prstGeom prst="rect">
                       <a:avLst/>
@@ -1037,11 +1416,14 @@
     </w:p>
     <w:p>
       <w:r>
-        <w:t xml:space="preserve">An optimal policy for this problem would require the smartcab to have a wider knowledge of the simulation so that it could plan further ahead to ensure that it had to wait for the shortest amount of time. However, this would be difficult to achieve as this would increase the size of the state space hugely. In practice the policy that has been arrived at using the current method is perfectly </w:t>
+        <w:t xml:space="preserve">An optimal policy for this problem </w:t>
+      </w:r>
+      <w:r>
+        <w:t xml:space="preserve">would be quite simple. In this scenario the driving agent just has to follow the planner and not accrue any penalties. Therefore, the policy would be 'If it is legal to do </w:t>
       </w:r>
       <w:r>
         <w:lastRenderedPageBreak/>
-        <w:t>acceptable as the smartcab reaches the destination within the deadline almost all the time (especially after the first few trials).</w:t>
+        <w:t>so follow the planner otherwise wait'. Some logic would be required to determine if the planned action was legal at the current time but this is relatively simple.</w:t>
       </w:r>
     </w:p>
     <w:sectPr>
@@ -1057,6 +1439,119 @@
 <file path=word/numbering.xml><?xml version="1.0" encoding="utf-8"?>
 <w:numbering xmlns:ve="http://schemas.openxmlformats.org/markup-compatibility/2006" xmlns:o="urn:schemas-microsoft-com:office:office" xmlns:r="http://schemas.openxmlformats.org/officeDocument/2006/relationships" xmlns:m="http://schemas.openxmlformats.org/officeDocument/2006/math" xmlns:v="urn:schemas-microsoft-com:vml" xmlns:wp="http://schemas.openxmlformats.org/drawingml/2006/wordprocessingDrawing" xmlns:w10="urn:schemas-microsoft-com:office:word" xmlns:w="http://schemas.openxmlformats.org/wordprocessingml/2006/main" xmlns:wne="http://schemas.microsoft.com/office/word/2006/wordml">
   <w:abstractNum w:abstractNumId="0">
+    <w:nsid w:val="021B727F"/>
+    <w:multiLevelType w:val="hybridMultilevel"/>
+    <w:tmpl w:val="8F425900"/>
+    <w:lvl w:ilvl="0" w:tplc="08090001">
+      <w:start w:val="1"/>
+      <w:numFmt w:val="bullet"/>
+      <w:lvlText w:val=""/>
+      <w:lvlJc w:val="left"/>
+      <w:pPr>
+        <w:ind w:left="720" w:hanging="360"/>
+      </w:pPr>
+      <w:rPr>
+        <w:rFonts w:ascii="Symbol" w:hAnsi="Symbol" w:hint="default"/>
+      </w:rPr>
+    </w:lvl>
+    <w:lvl w:ilvl="1" w:tplc="08090003" w:tentative="1">
+      <w:start w:val="1"/>
+      <w:numFmt w:val="bullet"/>
+      <w:lvlText w:val="o"/>
+      <w:lvlJc w:val="left"/>
+      <w:pPr>
+        <w:ind w:left="1440" w:hanging="360"/>
+      </w:pPr>
+      <w:rPr>
+        <w:rFonts w:ascii="Courier New" w:hAnsi="Courier New" w:cs="Courier New" w:hint="default"/>
+      </w:rPr>
+    </w:lvl>
+    <w:lvl w:ilvl="2" w:tplc="08090005" w:tentative="1">
+      <w:start w:val="1"/>
+      <w:numFmt w:val="bullet"/>
+      <w:lvlText w:val=""/>
+      <w:lvlJc w:val="left"/>
+      <w:pPr>
+        <w:ind w:left="2160" w:hanging="360"/>
+      </w:pPr>
+      <w:rPr>
+        <w:rFonts w:ascii="Wingdings" w:hAnsi="Wingdings" w:hint="default"/>
+      </w:rPr>
+    </w:lvl>
+    <w:lvl w:ilvl="3" w:tplc="08090001" w:tentative="1">
+      <w:start w:val="1"/>
+      <w:numFmt w:val="bullet"/>
+      <w:lvlText w:val=""/>
+      <w:lvlJc w:val="left"/>
+      <w:pPr>
+        <w:ind w:left="2880" w:hanging="360"/>
+      </w:pPr>
+      <w:rPr>
+        <w:rFonts w:ascii="Symbol" w:hAnsi="Symbol" w:hint="default"/>
+      </w:rPr>
+    </w:lvl>
+    <w:lvl w:ilvl="4" w:tplc="08090003" w:tentative="1">
+      <w:start w:val="1"/>
+      <w:numFmt w:val="bullet"/>
+      <w:lvlText w:val="o"/>
+      <w:lvlJc w:val="left"/>
+      <w:pPr>
+        <w:ind w:left="3600" w:hanging="360"/>
+      </w:pPr>
+      <w:rPr>
+        <w:rFonts w:ascii="Courier New" w:hAnsi="Courier New" w:cs="Courier New" w:hint="default"/>
+      </w:rPr>
+    </w:lvl>
+    <w:lvl w:ilvl="5" w:tplc="08090005" w:tentative="1">
+      <w:start w:val="1"/>
+      <w:numFmt w:val="bullet"/>
+      <w:lvlText w:val=""/>
+      <w:lvlJc w:val="left"/>
+      <w:pPr>
+        <w:ind w:left="4320" w:hanging="360"/>
+      </w:pPr>
+      <w:rPr>
+        <w:rFonts w:ascii="Wingdings" w:hAnsi="Wingdings" w:hint="default"/>
+      </w:rPr>
+    </w:lvl>
+    <w:lvl w:ilvl="6" w:tplc="08090001" w:tentative="1">
+      <w:start w:val="1"/>
+      <w:numFmt w:val="bullet"/>
+      <w:lvlText w:val=""/>
+      <w:lvlJc w:val="left"/>
+      <w:pPr>
+        <w:ind w:left="5040" w:hanging="360"/>
+      </w:pPr>
+      <w:rPr>
+        <w:rFonts w:ascii="Symbol" w:hAnsi="Symbol" w:hint="default"/>
+      </w:rPr>
+    </w:lvl>
+    <w:lvl w:ilvl="7" w:tplc="08090003" w:tentative="1">
+      <w:start w:val="1"/>
+      <w:numFmt w:val="bullet"/>
+      <w:lvlText w:val="o"/>
+      <w:lvlJc w:val="left"/>
+      <w:pPr>
+        <w:ind w:left="5760" w:hanging="360"/>
+      </w:pPr>
+      <w:rPr>
+        <w:rFonts w:ascii="Courier New" w:hAnsi="Courier New" w:cs="Courier New" w:hint="default"/>
+      </w:rPr>
+    </w:lvl>
+    <w:lvl w:ilvl="8" w:tplc="08090005" w:tentative="1">
+      <w:start w:val="1"/>
+      <w:numFmt w:val="bullet"/>
+      <w:lvlText w:val=""/>
+      <w:lvlJc w:val="left"/>
+      <w:pPr>
+        <w:ind w:left="6480" w:hanging="360"/>
+      </w:pPr>
+      <w:rPr>
+        <w:rFonts w:ascii="Wingdings" w:hAnsi="Wingdings" w:hint="default"/>
+      </w:rPr>
+    </w:lvl>
+  </w:abstractNum>
+  <w:abstractNum w:abstractNumId="1">
     <w:nsid w:val="22CA4ABE"/>
     <w:multiLevelType w:val="hybridMultilevel"/>
     <w:tmpl w:val="4F96A474"/>
@@ -1169,7 +1664,7 @@
       </w:rPr>
     </w:lvl>
   </w:abstractNum>
-  <w:abstractNum w:abstractNumId="1">
+  <w:abstractNum w:abstractNumId="2">
     <w:nsid w:val="449960E9"/>
     <w:multiLevelType w:val="hybridMultilevel"/>
     <w:tmpl w:val="15FE203A"/>
@@ -1282,7 +1777,7 @@
       </w:rPr>
     </w:lvl>
   </w:abstractNum>
-  <w:abstractNum w:abstractNumId="2">
+  <w:abstractNum w:abstractNumId="3">
     <w:nsid w:val="4F11103B"/>
     <w:multiLevelType w:val="hybridMultilevel"/>
     <w:tmpl w:val="A860D538"/>
@@ -1395,7 +1890,7 @@
       </w:rPr>
     </w:lvl>
   </w:abstractNum>
-  <w:abstractNum w:abstractNumId="3">
+  <w:abstractNum w:abstractNumId="4">
     <w:nsid w:val="5EF11766"/>
     <w:multiLevelType w:val="hybridMultilevel"/>
     <w:tmpl w:val="C128CF0E"/>
@@ -1508,7 +2003,7 @@
       </w:rPr>
     </w:lvl>
   </w:abstractNum>
-  <w:abstractNum w:abstractNumId="4">
+  <w:abstractNum w:abstractNumId="5">
     <w:nsid w:val="6BAD0B9E"/>
     <w:multiLevelType w:val="hybridMultilevel"/>
     <w:tmpl w:val="A78E8E46"/>
@@ -1621,7 +2116,7 @@
       </w:rPr>
     </w:lvl>
   </w:abstractNum>
-  <w:abstractNum w:abstractNumId="5">
+  <w:abstractNum w:abstractNumId="6">
     <w:nsid w:val="7A777087"/>
     <w:multiLevelType w:val="hybridMultilevel"/>
     <w:tmpl w:val="64B6050A"/>
@@ -1734,7 +2229,120 @@
       </w:rPr>
     </w:lvl>
   </w:abstractNum>
-  <w:abstractNum w:abstractNumId="6">
+  <w:abstractNum w:abstractNumId="7">
+    <w:nsid w:val="7A8C1307"/>
+    <w:multiLevelType w:val="hybridMultilevel"/>
+    <w:tmpl w:val="67FCB2DA"/>
+    <w:lvl w:ilvl="0" w:tplc="08090001">
+      <w:start w:val="1"/>
+      <w:numFmt w:val="bullet"/>
+      <w:lvlText w:val=""/>
+      <w:lvlJc w:val="left"/>
+      <w:pPr>
+        <w:ind w:left="720" w:hanging="360"/>
+      </w:pPr>
+      <w:rPr>
+        <w:rFonts w:ascii="Symbol" w:hAnsi="Symbol" w:hint="default"/>
+      </w:rPr>
+    </w:lvl>
+    <w:lvl w:ilvl="1" w:tplc="08090003" w:tentative="1">
+      <w:start w:val="1"/>
+      <w:numFmt w:val="bullet"/>
+      <w:lvlText w:val="o"/>
+      <w:lvlJc w:val="left"/>
+      <w:pPr>
+        <w:ind w:left="1440" w:hanging="360"/>
+      </w:pPr>
+      <w:rPr>
+        <w:rFonts w:ascii="Courier New" w:hAnsi="Courier New" w:cs="Courier New" w:hint="default"/>
+      </w:rPr>
+    </w:lvl>
+    <w:lvl w:ilvl="2" w:tplc="08090005" w:tentative="1">
+      <w:start w:val="1"/>
+      <w:numFmt w:val="bullet"/>
+      <w:lvlText w:val=""/>
+      <w:lvlJc w:val="left"/>
+      <w:pPr>
+        <w:ind w:left="2160" w:hanging="360"/>
+      </w:pPr>
+      <w:rPr>
+        <w:rFonts w:ascii="Wingdings" w:hAnsi="Wingdings" w:hint="default"/>
+      </w:rPr>
+    </w:lvl>
+    <w:lvl w:ilvl="3" w:tplc="08090001" w:tentative="1">
+      <w:start w:val="1"/>
+      <w:numFmt w:val="bullet"/>
+      <w:lvlText w:val=""/>
+      <w:lvlJc w:val="left"/>
+      <w:pPr>
+        <w:ind w:left="2880" w:hanging="360"/>
+      </w:pPr>
+      <w:rPr>
+        <w:rFonts w:ascii="Symbol" w:hAnsi="Symbol" w:hint="default"/>
+      </w:rPr>
+    </w:lvl>
+    <w:lvl w:ilvl="4" w:tplc="08090003" w:tentative="1">
+      <w:start w:val="1"/>
+      <w:numFmt w:val="bullet"/>
+      <w:lvlText w:val="o"/>
+      <w:lvlJc w:val="left"/>
+      <w:pPr>
+        <w:ind w:left="3600" w:hanging="360"/>
+      </w:pPr>
+      <w:rPr>
+        <w:rFonts w:ascii="Courier New" w:hAnsi="Courier New" w:cs="Courier New" w:hint="default"/>
+      </w:rPr>
+    </w:lvl>
+    <w:lvl w:ilvl="5" w:tplc="08090005" w:tentative="1">
+      <w:start w:val="1"/>
+      <w:numFmt w:val="bullet"/>
+      <w:lvlText w:val=""/>
+      <w:lvlJc w:val="left"/>
+      <w:pPr>
+        <w:ind w:left="4320" w:hanging="360"/>
+      </w:pPr>
+      <w:rPr>
+        <w:rFonts w:ascii="Wingdings" w:hAnsi="Wingdings" w:hint="default"/>
+      </w:rPr>
+    </w:lvl>
+    <w:lvl w:ilvl="6" w:tplc="08090001" w:tentative="1">
+      <w:start w:val="1"/>
+      <w:numFmt w:val="bullet"/>
+      <w:lvlText w:val=""/>
+      <w:lvlJc w:val="left"/>
+      <w:pPr>
+        <w:ind w:left="5040" w:hanging="360"/>
+      </w:pPr>
+      <w:rPr>
+        <w:rFonts w:ascii="Symbol" w:hAnsi="Symbol" w:hint="default"/>
+      </w:rPr>
+    </w:lvl>
+    <w:lvl w:ilvl="7" w:tplc="08090003" w:tentative="1">
+      <w:start w:val="1"/>
+      <w:numFmt w:val="bullet"/>
+      <w:lvlText w:val="o"/>
+      <w:lvlJc w:val="left"/>
+      <w:pPr>
+        <w:ind w:left="5760" w:hanging="360"/>
+      </w:pPr>
+      <w:rPr>
+        <w:rFonts w:ascii="Courier New" w:hAnsi="Courier New" w:cs="Courier New" w:hint="default"/>
+      </w:rPr>
+    </w:lvl>
+    <w:lvl w:ilvl="8" w:tplc="08090005" w:tentative="1">
+      <w:start w:val="1"/>
+      <w:numFmt w:val="bullet"/>
+      <w:lvlText w:val=""/>
+      <w:lvlJc w:val="left"/>
+      <w:pPr>
+        <w:ind w:left="6480" w:hanging="360"/>
+      </w:pPr>
+      <w:rPr>
+        <w:rFonts w:ascii="Wingdings" w:hAnsi="Wingdings" w:hint="default"/>
+      </w:rPr>
+    </w:lvl>
+  </w:abstractNum>
+  <w:abstractNum w:abstractNumId="8">
     <w:nsid w:val="7EC46D23"/>
     <w:multiLevelType w:val="hybridMultilevel"/>
     <w:tmpl w:val="2E085C12"/>
@@ -1847,26 +2455,148 @@
       </w:rPr>
     </w:lvl>
   </w:abstractNum>
+  <w:abstractNum w:abstractNumId="9">
+    <w:nsid w:val="7F9426D4"/>
+    <w:multiLevelType w:val="hybridMultilevel"/>
+    <w:tmpl w:val="99EED474"/>
+    <w:lvl w:ilvl="0" w:tplc="08090001">
+      <w:start w:val="1"/>
+      <w:numFmt w:val="bullet"/>
+      <w:lvlText w:val=""/>
+      <w:lvlJc w:val="left"/>
+      <w:pPr>
+        <w:ind w:left="1440" w:hanging="360"/>
+      </w:pPr>
+      <w:rPr>
+        <w:rFonts w:ascii="Symbol" w:hAnsi="Symbol" w:hint="default"/>
+      </w:rPr>
+    </w:lvl>
+    <w:lvl w:ilvl="1" w:tplc="08090003" w:tentative="1">
+      <w:start w:val="1"/>
+      <w:numFmt w:val="bullet"/>
+      <w:lvlText w:val="o"/>
+      <w:lvlJc w:val="left"/>
+      <w:pPr>
+        <w:ind w:left="2160" w:hanging="360"/>
+      </w:pPr>
+      <w:rPr>
+        <w:rFonts w:ascii="Courier New" w:hAnsi="Courier New" w:cs="Courier New" w:hint="default"/>
+      </w:rPr>
+    </w:lvl>
+    <w:lvl w:ilvl="2" w:tplc="08090005" w:tentative="1">
+      <w:start w:val="1"/>
+      <w:numFmt w:val="bullet"/>
+      <w:lvlText w:val=""/>
+      <w:lvlJc w:val="left"/>
+      <w:pPr>
+        <w:ind w:left="2880" w:hanging="360"/>
+      </w:pPr>
+      <w:rPr>
+        <w:rFonts w:ascii="Wingdings" w:hAnsi="Wingdings" w:hint="default"/>
+      </w:rPr>
+    </w:lvl>
+    <w:lvl w:ilvl="3" w:tplc="08090001" w:tentative="1">
+      <w:start w:val="1"/>
+      <w:numFmt w:val="bullet"/>
+      <w:lvlText w:val=""/>
+      <w:lvlJc w:val="left"/>
+      <w:pPr>
+        <w:ind w:left="3600" w:hanging="360"/>
+      </w:pPr>
+      <w:rPr>
+        <w:rFonts w:ascii="Symbol" w:hAnsi="Symbol" w:hint="default"/>
+      </w:rPr>
+    </w:lvl>
+    <w:lvl w:ilvl="4" w:tplc="08090003" w:tentative="1">
+      <w:start w:val="1"/>
+      <w:numFmt w:val="bullet"/>
+      <w:lvlText w:val="o"/>
+      <w:lvlJc w:val="left"/>
+      <w:pPr>
+        <w:ind w:left="4320" w:hanging="360"/>
+      </w:pPr>
+      <w:rPr>
+        <w:rFonts w:ascii="Courier New" w:hAnsi="Courier New" w:cs="Courier New" w:hint="default"/>
+      </w:rPr>
+    </w:lvl>
+    <w:lvl w:ilvl="5" w:tplc="08090005" w:tentative="1">
+      <w:start w:val="1"/>
+      <w:numFmt w:val="bullet"/>
+      <w:lvlText w:val=""/>
+      <w:lvlJc w:val="left"/>
+      <w:pPr>
+        <w:ind w:left="5040" w:hanging="360"/>
+      </w:pPr>
+      <w:rPr>
+        <w:rFonts w:ascii="Wingdings" w:hAnsi="Wingdings" w:hint="default"/>
+      </w:rPr>
+    </w:lvl>
+    <w:lvl w:ilvl="6" w:tplc="08090001" w:tentative="1">
+      <w:start w:val="1"/>
+      <w:numFmt w:val="bullet"/>
+      <w:lvlText w:val=""/>
+      <w:lvlJc w:val="left"/>
+      <w:pPr>
+        <w:ind w:left="5760" w:hanging="360"/>
+      </w:pPr>
+      <w:rPr>
+        <w:rFonts w:ascii="Symbol" w:hAnsi="Symbol" w:hint="default"/>
+      </w:rPr>
+    </w:lvl>
+    <w:lvl w:ilvl="7" w:tplc="08090003" w:tentative="1">
+      <w:start w:val="1"/>
+      <w:numFmt w:val="bullet"/>
+      <w:lvlText w:val="o"/>
+      <w:lvlJc w:val="left"/>
+      <w:pPr>
+        <w:ind w:left="6480" w:hanging="360"/>
+      </w:pPr>
+      <w:rPr>
+        <w:rFonts w:ascii="Courier New" w:hAnsi="Courier New" w:cs="Courier New" w:hint="default"/>
+      </w:rPr>
+    </w:lvl>
+    <w:lvl w:ilvl="8" w:tplc="08090005" w:tentative="1">
+      <w:start w:val="1"/>
+      <w:numFmt w:val="bullet"/>
+      <w:lvlText w:val=""/>
+      <w:lvlJc w:val="left"/>
+      <w:pPr>
+        <w:ind w:left="7200" w:hanging="360"/>
+      </w:pPr>
+      <w:rPr>
+        <w:rFonts w:ascii="Wingdings" w:hAnsi="Wingdings" w:hint="default"/>
+      </w:rPr>
+    </w:lvl>
+  </w:abstractNum>
   <w:num w:numId="1">
+    <w:abstractNumId w:val="8"/>
+  </w:num>
+  <w:num w:numId="2">
+    <w:abstractNumId w:val="5"/>
+  </w:num>
+  <w:num w:numId="3">
+    <w:abstractNumId w:val="1"/>
+  </w:num>
+  <w:num w:numId="4">
+    <w:abstractNumId w:val="3"/>
+  </w:num>
+  <w:num w:numId="5">
+    <w:abstractNumId w:val="4"/>
+  </w:num>
+  <w:num w:numId="6">
     <w:abstractNumId w:val="6"/>
   </w:num>
-  <w:num w:numId="2">
-    <w:abstractNumId w:val="4"/>
-  </w:num>
-  <w:num w:numId="3">
-    <w:abstractNumId w:val="0"/>
-  </w:num>
-  <w:num w:numId="4">
+  <w:num w:numId="7">
     <w:abstractNumId w:val="2"/>
   </w:num>
-  <w:num w:numId="5">
-    <w:abstractNumId w:val="3"/>
+  <w:num w:numId="8">
+    <w:abstractNumId w:val="7"/>
   </w:num>
-  <w:num w:numId="6">
-    <w:abstractNumId w:val="5"/>
+  <w:num w:numId="9">
+    <w:abstractNumId w:val="9"/>
   </w:num>
-  <w:num w:numId="7">
-    <w:abstractNumId w:val="1"/>
+  <w:num w:numId="10">
+    <w:abstractNumId w:val="0"/>
   </w:num>
 </w:numbering>
 </file>

</xml_diff>

<commit_message>
Updated project and report based on comments
</commit_message>
<xml_diff>
--- a/projects/smartcab/Report.docx
+++ b/projects/smartcab/Report.docx
@@ -1424,6 +1424,67 @@
       <w:r>
         <w:lastRenderedPageBreak/>
         <w:t>so follow the planner otherwise wait'. Some logic would be required to determine if the planned action was legal at the current time but this is relatively simple.</w:t>
+      </w:r>
+      <w:r>
+        <w:t xml:space="preserve"> To compare this optimal policy to the policy of my agent I have plotted the total number of penalties accrued for each trail below:</w:t>
+      </w:r>
+    </w:p>
+    <w:p>
+      <w:r>
+        <w:rPr>
+          <w:noProof/>
+          <w:lang w:eastAsia="en-GB"/>
+        </w:rPr>
+        <w:drawing>
+          <wp:inline distT="0" distB="0" distL="0" distR="0">
+            <wp:extent cx="4953000" cy="3439795"/>
+            <wp:effectExtent l="19050" t="0" r="0" b="0"/>
+            <wp:docPr id="3" name="Picture 4"/>
+            <wp:cNvGraphicFramePr>
+              <a:graphicFrameLocks xmlns:a="http://schemas.openxmlformats.org/drawingml/2006/main" noChangeAspect="1"/>
+            </wp:cNvGraphicFramePr>
+            <a:graphic xmlns:a="http://schemas.openxmlformats.org/drawingml/2006/main">
+              <a:graphicData uri="http://schemas.openxmlformats.org/drawingml/2006/picture">
+                <pic:pic xmlns:pic="http://schemas.openxmlformats.org/drawingml/2006/picture">
+                  <pic:nvPicPr>
+                    <pic:cNvPr id="0" name="Picture 4"/>
+                    <pic:cNvPicPr>
+                      <a:picLocks noChangeAspect="1" noChangeArrowheads="1"/>
+                    </pic:cNvPicPr>
+                  </pic:nvPicPr>
+                  <pic:blipFill>
+                    <a:blip r:embed="rId7" cstate="print"/>
+                    <a:srcRect/>
+                    <a:stretch>
+                      <a:fillRect/>
+                    </a:stretch>
+                  </pic:blipFill>
+                  <pic:spPr bwMode="auto">
+                    <a:xfrm>
+                      <a:off x="0" y="0"/>
+                      <a:ext cx="4953000" cy="3439795"/>
+                    </a:xfrm>
+                    <a:prstGeom prst="rect">
+                      <a:avLst/>
+                    </a:prstGeom>
+                    <a:noFill/>
+                    <a:ln w="9525">
+                      <a:noFill/>
+                      <a:miter lim="800000"/>
+                      <a:headEnd/>
+                      <a:tailEnd/>
+                    </a:ln>
+                  </pic:spPr>
+                </pic:pic>
+              </a:graphicData>
+            </a:graphic>
+          </wp:inline>
+        </w:drawing>
+      </w:r>
+    </w:p>
+    <w:p>
+      <w:r>
+        <w:t>This plot shows that very quickly the agent stops accruing many penalties and in the second half of the trials it never accrues more than two in a single trail. The reason that it accrues any at all is likely to be because the exploration rate is non-zero and hence 1 in 20 actions are random. Therefore, this plot suggests that the learnt policy is close to optimal with the chosen settings.</w:t>
       </w:r>
     </w:p>
     <w:sectPr>

</xml_diff>